<commit_message>
update R-markdown for the projects and divide supervised and unsupervised part
</commit_message>
<xml_diff>
--- a/report/report.docx
+++ b/report/report.docx
@@ -27224,6 +27224,27 @@
     </w:p>
     <w:p>
       <w:pPr>
+        <w:pStyle w:val="Titolo4"/>
+        <w:rPr>
+          <w:lang w:eastAsia="en-GB"/>
+        </w:rPr>
+      </w:pPr>
+      <w:r>
+        <w:rPr>
+          <w:lang w:eastAsia="en-GB"/>
+        </w:rPr>
+        <w:t>Supervised</w:t>
+      </w:r>
+    </w:p>
+    <w:p>
+      <w:pPr>
+        <w:rPr>
+          <w:lang w:eastAsia="en-GB"/>
+        </w:rPr>
+      </w:pPr>
+    </w:p>
+    <w:p>
+      <w:pPr>
         <w:pStyle w:val="Paragrafoelenco"/>
         <w:numPr>
           <w:ilvl w:val="0"/>
@@ -27237,13 +27258,7 @@
         <w:rPr>
           <w:lang w:val="it-IT" w:eastAsia="en-GB"/>
         </w:rPr>
-        <w:t>normalizzazione del dataset da 0 a 1</w:t>
-      </w:r>
-      <w:r>
-        <w:rPr>
-          <w:lang w:val="it-IT" w:eastAsia="en-GB"/>
-        </w:rPr>
-        <w:t>? -1 and 1?</w:t>
+        <w:t>Il dataset va bene?</w:t>
       </w:r>
     </w:p>
     <w:p>
@@ -27261,6 +27276,42 @@
         <w:rPr>
           <w:lang w:val="it-IT" w:eastAsia="en-GB"/>
         </w:rPr>
+        <w:t>normalizzazione del dataset da 0 a 1</w:t>
+      </w:r>
+      <w:r>
+        <w:rPr>
+          <w:lang w:val="it-IT" w:eastAsia="en-GB"/>
+        </w:rPr>
+        <w:t>?</w:t>
+      </w:r>
+      <w:r>
+        <w:rPr>
+          <w:lang w:val="it-IT" w:eastAsia="en-GB"/>
+        </w:rPr>
+        <w:t xml:space="preserve"> Oppure scale</w:t>
+      </w:r>
+      <w:r>
+        <w:rPr>
+          <w:lang w:val="it-IT" w:eastAsia="en-GB"/>
+        </w:rPr>
+        <w:t xml:space="preserve"> -1 and 1?</w:t>
+      </w:r>
+    </w:p>
+    <w:p>
+      <w:pPr>
+        <w:pStyle w:val="Paragrafoelenco"/>
+        <w:numPr>
+          <w:ilvl w:val="0"/>
+          <w:numId w:val="2"/>
+        </w:numPr>
+        <w:rPr>
+          <w:lang w:val="it-IT" w:eastAsia="en-GB"/>
+        </w:rPr>
+      </w:pPr>
+      <w:r>
+        <w:rPr>
+          <w:lang w:val="it-IT" w:eastAsia="en-GB"/>
+        </w:rPr>
         <w:t>Variabili da aggiungere al modello?</w:t>
       </w:r>
       <w:r>
@@ -27268,6 +27319,134 @@
           <w:lang w:val="it-IT" w:eastAsia="en-GB"/>
         </w:rPr>
         <w:t xml:space="preserve"> Tutte?</w:t>
+      </w:r>
+    </w:p>
+    <w:p>
+      <w:pPr>
+        <w:pStyle w:val="Paragrafoelenco"/>
+        <w:numPr>
+          <w:ilvl w:val="0"/>
+          <w:numId w:val="2"/>
+        </w:numPr>
+        <w:rPr>
+          <w:lang w:val="it-IT" w:eastAsia="en-GB"/>
+        </w:rPr>
+      </w:pPr>
+      <w:r>
+        <w:rPr>
+          <w:lang w:val="it-IT" w:eastAsia="en-GB"/>
+        </w:rPr>
+        <w:t>Modelli RF durano 15 minuti per tuning, va bene?</w:t>
+      </w:r>
+    </w:p>
+    <w:p>
+      <w:pPr>
+        <w:rPr>
+          <w:lang w:val="it-IT" w:eastAsia="en-GB"/>
+        </w:rPr>
+      </w:pPr>
+    </w:p>
+    <w:p>
+      <w:pPr>
+        <w:pStyle w:val="Titolo4"/>
+        <w:rPr>
+          <w:lang w:val="it-IT" w:eastAsia="en-GB"/>
+        </w:rPr>
+      </w:pPr>
+      <w:r>
+        <w:rPr>
+          <w:lang w:val="it-IT" w:eastAsia="en-GB"/>
+        </w:rPr>
+        <w:t>UNSUPERVISED</w:t>
+      </w:r>
+    </w:p>
+    <w:p>
+      <w:pPr>
+        <w:rPr>
+          <w:lang w:val="it-IT" w:eastAsia="en-GB"/>
+        </w:rPr>
+      </w:pPr>
+    </w:p>
+    <w:p>
+      <w:pPr>
+        <w:pStyle w:val="Paragrafoelenco"/>
+        <w:numPr>
+          <w:ilvl w:val="0"/>
+          <w:numId w:val="2"/>
+        </w:numPr>
+        <w:rPr>
+          <w:lang w:val="it-IT" w:eastAsia="en-GB"/>
+        </w:rPr>
+      </w:pPr>
+      <w:r>
+        <w:rPr>
+          <w:lang w:val="it-IT" w:eastAsia="en-GB"/>
+        </w:rPr>
+        <w:t>KNN e PAM occupano troppa memoria in R studio: PCA è la soluzione? Utilizzare solo una parte di Dataset?</w:t>
+      </w:r>
+    </w:p>
+    <w:p>
+      <w:pPr>
+        <w:rPr>
+          <w:lang w:val="it-IT" w:eastAsia="en-GB"/>
+        </w:rPr>
+      </w:pPr>
+    </w:p>
+    <w:p>
+      <w:pPr>
+        <w:pStyle w:val="Titolo4"/>
+        <w:rPr>
+          <w:lang w:val="it-IT" w:eastAsia="en-GB"/>
+        </w:rPr>
+      </w:pPr>
+      <w:r>
+        <w:rPr>
+          <w:lang w:val="it-IT" w:eastAsia="en-GB"/>
+        </w:rPr>
+        <w:t xml:space="preserve">Report </w:t>
+      </w:r>
+    </w:p>
+    <w:p>
+      <w:pPr>
+        <w:rPr>
+          <w:lang w:val="it-IT" w:eastAsia="en-GB"/>
+        </w:rPr>
+      </w:pPr>
+    </w:p>
+    <w:p>
+      <w:pPr>
+        <w:pStyle w:val="Paragrafoelenco"/>
+        <w:numPr>
+          <w:ilvl w:val="0"/>
+          <w:numId w:val="2"/>
+        </w:numPr>
+        <w:rPr>
+          <w:lang w:val="it-IT" w:eastAsia="en-GB"/>
+        </w:rPr>
+      </w:pPr>
+      <w:r>
+        <w:rPr>
+          <w:lang w:val="it-IT" w:eastAsia="en-GB"/>
+        </w:rPr>
+        <w:t>Struttura del report?</w:t>
+      </w:r>
+    </w:p>
+    <w:p>
+      <w:pPr>
+        <w:pStyle w:val="Paragrafoelenco"/>
+        <w:numPr>
+          <w:ilvl w:val="0"/>
+          <w:numId w:val="2"/>
+        </w:numPr>
+        <w:rPr>
+          <w:lang w:val="it-IT" w:eastAsia="en-GB"/>
+        </w:rPr>
+      </w:pPr>
+      <w:r>
+        <w:rPr>
+          <w:lang w:val="it-IT" w:eastAsia="en-GB"/>
+        </w:rPr>
+        <w:t>Teoria? PAM oppure RANGER ect.</w:t>
       </w:r>
     </w:p>
     <w:sectPr>

</xml_diff>